<commit_message>
Arquitectura final del projecto
</commit_message>
<xml_diff>
--- a/docs/Arquitectura ML Agent Toolkit.docx
+++ b/docs/Arquitectura ML Agent Toolkit.docx
@@ -3,7 +3,17 @@
 <w:document xmlns:wpc="http://schemas.microsoft.com/office/word/2010/wordprocessingCanvas" xmlns:cx="http://schemas.microsoft.com/office/drawing/2014/chartex" xmlns:cx1="http://schemas.microsoft.com/office/drawing/2015/9/8/chartex" xmlns:cx2="http://schemas.microsoft.com/office/drawing/2015/10/21/chartex" xmlns:cx3="http://schemas.microsoft.com/office/drawing/2016/5/9/chartex" xmlns:cx4="http://schemas.microsoft.com/office/drawing/2016/5/10/chartex" xmlns:cx5="http://schemas.microsoft.com/office/drawing/2016/5/11/chartex" xmlns:cx6="http://schemas.microsoft.com/office/drawing/2016/5/12/chartex" xmlns:cx7="http://schemas.microsoft.com/office/drawing/2016/5/13/chartex" xmlns:cx8="http://schemas.microsoft.com/office/drawing/2016/5/14/chartex" xmlns:mc="http://schemas.openxmlformats.org/markup-compatibility/2006" xmlns:aink="http://schemas.microsoft.com/office/drawing/2016/ink" xmlns:am3d="http://schemas.microsoft.com/office/drawing/2017/model3d" xmlns:o="urn:schemas-microsoft-com:office:office" xmlns:r="http://schemas.openxmlformats.org/officeDocument/2006/relationships" xmlns:m="http://schemas.openxmlformats.org/officeDocument/2006/math" xmlns:v="urn:schemas-microsoft-com:vml" xmlns:wp14="http://schemas.microsoft.com/office/word/2010/wordprocessingDrawing" xmlns:wp="http://schemas.openxmlformats.org/drawingml/2006/wordprocessingDrawing" xmlns:w10="urn:schemas-microsoft-com:office:word" xmlns:w="http://schemas.openxmlformats.org/wordprocessingml/2006/main" xmlns:w14="http://schemas.microsoft.com/office/word/2010/wordml" xmlns:w15="http://schemas.microsoft.com/office/word/2012/wordml" xmlns:w16cex="http://schemas.microsoft.com/office/word/2018/wordml/cex" xmlns:w16cid="http://schemas.microsoft.com/office/word/2016/wordml/cid" xmlns:w16="http://schemas.microsoft.com/office/word/2018/wordml" xmlns:w16sdtdh="http://schemas.microsoft.com/office/word/2020/wordml/sdtdatahash" xmlns:w16se="http://schemas.microsoft.com/office/word/2015/wordml/symex" xmlns:wpg="http://schemas.microsoft.com/office/word/2010/wordprocessingGroup" xmlns:wpi="http://schemas.microsoft.com/office/word/2010/wordprocessingInk" xmlns:wne="http://schemas.microsoft.com/office/word/2006/wordml" xmlns:wps="http://schemas.microsoft.com/office/word/2010/wordprocessingShape" mc:Ignorable="w14 w15 w16se w16cid w16 w16cex w16sdtdh wp14">
   <w:body>
     <w:p>
-      <w:r>
+      <w:pPr>
+        <w:rPr>
+          <w:b/>
+          <w:bCs/>
+        </w:rPr>
+      </w:pPr>
+      <w:r>
+        <w:rPr>
+          <w:b/>
+          <w:bCs/>
+        </w:rPr>
         <w:t>ML-Agents Toolkit</w:t>
       </w:r>
     </w:p>
@@ -22,7 +32,17 @@
     </w:p>
     <w:p/>
     <w:p>
-      <w:r>
+      <w:pPr>
+        <w:rPr>
+          <w:b/>
+          <w:bCs/>
+        </w:rPr>
+      </w:pPr>
+      <w:r>
+        <w:rPr>
+          <w:b/>
+          <w:bCs/>
+        </w:rPr>
         <w:t>Parts de ML-Agent Toolkit</w:t>
       </w:r>
     </w:p>
@@ -219,7 +239,17 @@
     <w:p/>
     <w:p/>
     <w:p>
-      <w:r>
+      <w:pPr>
+        <w:rPr>
+          <w:i/>
+          <w:iCs/>
+        </w:rPr>
+      </w:pPr>
+      <w:r>
+        <w:rPr>
+          <w:i/>
+          <w:iCs/>
+        </w:rPr>
         <w:lastRenderedPageBreak/>
         <w:t>Espai d’aprenentatge</w:t>
       </w:r>
@@ -299,9 +329,15 @@
       </w:r>
       <w:proofErr w:type="spellStart"/>
       <w:r>
-        <w:t>class</w:t>
-      </w:r>
-      <w:proofErr w:type="spellEnd"/>
+        <w:t>Parameters</w:t>
+      </w:r>
+      <w:proofErr w:type="spellEnd"/>
+      <w:r>
+        <w:t xml:space="preserve"> C</w:t>
+      </w:r>
+      <w:r>
+        <w:t>lass</w:t>
+      </w:r>
     </w:p>
     <w:p>
       <w:pPr>
@@ -311,15 +347,939 @@
           <w:numId w:val="1"/>
         </w:numPr>
       </w:pPr>
-    </w:p>
-    <w:p/>
-    <w:p/>
-    <w:p/>
-    <w:p/>
-    <w:p/>
-    <w:p/>
-    <w:p/>
-    <w:p/>
+      <w:proofErr w:type="spellStart"/>
+      <w:r>
+        <w:t>Decision</w:t>
+      </w:r>
+      <w:proofErr w:type="spellEnd"/>
+      <w:r>
+        <w:t xml:space="preserve"> </w:t>
+      </w:r>
+      <w:proofErr w:type="spellStart"/>
+      <w:r>
+        <w:t>Requester</w:t>
+      </w:r>
+      <w:proofErr w:type="spellEnd"/>
+      <w:r>
+        <w:t xml:space="preserve"> </w:t>
+      </w:r>
+    </w:p>
+    <w:p/>
+    <w:p>
+      <w:pPr>
+        <w:rPr>
+          <w:i/>
+          <w:iCs/>
+        </w:rPr>
+      </w:pPr>
+      <w:r>
+        <w:rPr>
+          <w:i/>
+          <w:iCs/>
+        </w:rPr>
+        <w:t>Agent</w:t>
+      </w:r>
+    </w:p>
+    <w:p>
+      <w:r>
+        <w:t>Classe que conte mètodes que poden ser sobre escrits. La seva API contempla mètodes per poder generar observacions del medi, per prendre accions i per assignar recompenses.</w:t>
+      </w:r>
+    </w:p>
+    <w:p>
+      <w:r>
+        <w:t>La classe Agent conte altres mètodes que poden ser sobre escrits.</w:t>
+      </w:r>
+      <w:r>
+        <w:t xml:space="preserve"> Cada Agent esta relacionat amb un </w:t>
+      </w:r>
+      <w:proofErr w:type="spellStart"/>
+      <w:r>
+        <w:t>Behavior</w:t>
+      </w:r>
+      <w:proofErr w:type="spellEnd"/>
+      <w:r>
+        <w:t xml:space="preserve"> </w:t>
+      </w:r>
+      <w:proofErr w:type="spellStart"/>
+      <w:r>
+        <w:t>Parameter</w:t>
+      </w:r>
+      <w:proofErr w:type="spellEnd"/>
+      <w:r>
+        <w:t xml:space="preserve"> </w:t>
+      </w:r>
+      <w:proofErr w:type="spellStart"/>
+      <w:r>
+        <w:t>class</w:t>
+      </w:r>
+      <w:proofErr w:type="spellEnd"/>
+      <w:r>
+        <w:t xml:space="preserve"> i a un </w:t>
+      </w:r>
+      <w:proofErr w:type="spellStart"/>
+      <w:r>
+        <w:t>Decision</w:t>
+      </w:r>
+      <w:proofErr w:type="spellEnd"/>
+      <w:r>
+        <w:t xml:space="preserve"> </w:t>
+      </w:r>
+      <w:proofErr w:type="spellStart"/>
+      <w:r>
+        <w:t>Requester</w:t>
+      </w:r>
+      <w:proofErr w:type="spellEnd"/>
+      <w:r>
+        <w:t>.</w:t>
+      </w:r>
+    </w:p>
+    <w:p/>
+    <w:p>
+      <w:pPr>
+        <w:rPr>
+          <w:i/>
+          <w:iCs/>
+        </w:rPr>
+      </w:pPr>
+      <w:proofErr w:type="spellStart"/>
+      <w:r>
+        <w:rPr>
+          <w:i/>
+          <w:iCs/>
+        </w:rPr>
+        <w:t>Behavior</w:t>
+      </w:r>
+      <w:proofErr w:type="spellEnd"/>
+      <w:r>
+        <w:rPr>
+          <w:i/>
+          <w:iCs/>
+        </w:rPr>
+        <w:t xml:space="preserve"> </w:t>
+      </w:r>
+      <w:proofErr w:type="spellStart"/>
+      <w:r>
+        <w:rPr>
+          <w:i/>
+          <w:iCs/>
+        </w:rPr>
+        <w:t>Parameter</w:t>
+      </w:r>
+      <w:proofErr w:type="spellEnd"/>
+    </w:p>
+    <w:p>
+      <w:r>
+        <w:t xml:space="preserve">Classe que esta pensada per parametritzar i relacionar la classe Agent amb la configuració externa a </w:t>
+      </w:r>
+      <w:proofErr w:type="spellStart"/>
+      <w:r>
+        <w:t>Unity</w:t>
+      </w:r>
+      <w:proofErr w:type="spellEnd"/>
+      <w:r>
+        <w:t>.</w:t>
+      </w:r>
+    </w:p>
+    <w:p>
+      <w:r>
+        <w:t xml:space="preserve">Un </w:t>
+      </w:r>
+      <w:proofErr w:type="spellStart"/>
+      <w:r>
+        <w:t>Behavior</w:t>
+      </w:r>
+      <w:proofErr w:type="spellEnd"/>
+      <w:r>
+        <w:t xml:space="preserve"> pot ser del següents tres tipus.</w:t>
+      </w:r>
+    </w:p>
+    <w:p>
+      <w:pPr>
+        <w:pStyle w:val="Prrafodelista"/>
+        <w:numPr>
+          <w:ilvl w:val="0"/>
+          <w:numId w:val="1"/>
+        </w:numPr>
+      </w:pPr>
+      <w:proofErr w:type="spellStart"/>
+      <w:r>
+        <w:t>Learning</w:t>
+      </w:r>
+      <w:proofErr w:type="spellEnd"/>
+    </w:p>
+    <w:p>
+      <w:pPr>
+        <w:pStyle w:val="Prrafodelista"/>
+        <w:numPr>
+          <w:ilvl w:val="0"/>
+          <w:numId w:val="1"/>
+        </w:numPr>
+      </w:pPr>
+      <w:proofErr w:type="spellStart"/>
+      <w:r>
+        <w:t>Heuristic</w:t>
+      </w:r>
+      <w:proofErr w:type="spellEnd"/>
+    </w:p>
+    <w:p>
+      <w:pPr>
+        <w:pStyle w:val="Prrafodelista"/>
+        <w:numPr>
+          <w:ilvl w:val="0"/>
+          <w:numId w:val="1"/>
+        </w:numPr>
+      </w:pPr>
+      <w:proofErr w:type="spellStart"/>
+      <w:r>
+        <w:t>Inference</w:t>
+      </w:r>
+      <w:proofErr w:type="spellEnd"/>
+    </w:p>
+    <w:p>
+      <w:r>
+        <w:t xml:space="preserve">Si el </w:t>
+      </w:r>
+      <w:proofErr w:type="spellStart"/>
+      <w:r>
+        <w:t>Behavior</w:t>
+      </w:r>
+      <w:proofErr w:type="spellEnd"/>
+      <w:r>
+        <w:t xml:space="preserve"> del Agent es de tipus </w:t>
+      </w:r>
+      <w:proofErr w:type="spellStart"/>
+      <w:r>
+        <w:t>Learning</w:t>
+      </w:r>
+      <w:proofErr w:type="spellEnd"/>
+      <w:r>
+        <w:t xml:space="preserve">, vol dir que hi ha un model i que s’espera entrenar fent us de </w:t>
+      </w:r>
+      <w:proofErr w:type="spellStart"/>
+      <w:r>
+        <w:rPr>
+          <w:i/>
+          <w:iCs/>
+        </w:rPr>
+        <w:t>mlagents-learn</w:t>
+      </w:r>
+      <w:proofErr w:type="spellEnd"/>
+      <w:r>
+        <w:t xml:space="preserve">.  Si es de tipus </w:t>
+      </w:r>
+      <w:proofErr w:type="spellStart"/>
+      <w:r>
+        <w:t>Heuristic</w:t>
+      </w:r>
+      <w:proofErr w:type="spellEnd"/>
+      <w:r>
+        <w:t xml:space="preserve">, vol dir que el comportament del Agent be donat per </w:t>
+      </w:r>
+      <w:proofErr w:type="spellStart"/>
+      <w:r>
+        <w:t>l’interacci’o</w:t>
+      </w:r>
+      <w:proofErr w:type="spellEnd"/>
+      <w:r>
+        <w:t xml:space="preserve"> amb un jugador i finalment, si es de tipus </w:t>
+      </w:r>
+      <w:proofErr w:type="spellStart"/>
+      <w:r>
+        <w:t>inference</w:t>
+      </w:r>
+      <w:proofErr w:type="spellEnd"/>
+      <w:r>
+        <w:t xml:space="preserve">, vol dir que ja este un model de </w:t>
+      </w:r>
+      <w:proofErr w:type="spellStart"/>
+      <w:r>
+        <w:rPr>
+          <w:i/>
+          <w:iCs/>
+        </w:rPr>
+        <w:t>Reinforment-Learning</w:t>
+      </w:r>
+      <w:proofErr w:type="spellEnd"/>
+      <w:r>
+        <w:t xml:space="preserve"> ja entrenat i que l’Agent es comportarà segons aquesta xarxa neuronal.</w:t>
+      </w:r>
+    </w:p>
+    <w:p/>
+    <w:p>
+      <w:r>
+        <w:t>Els paràmetres importants d’aquesta classe són</w:t>
+      </w:r>
+    </w:p>
+    <w:p>
+      <w:pPr>
+        <w:pStyle w:val="Prrafodelista"/>
+        <w:numPr>
+          <w:ilvl w:val="0"/>
+          <w:numId w:val="1"/>
+        </w:numPr>
+        <w:rPr>
+          <w:lang w:val="en-US"/>
+        </w:rPr>
+      </w:pPr>
+      <w:r>
+        <w:rPr>
+          <w:lang w:val="en-US"/>
+        </w:rPr>
+        <w:t xml:space="preserve">Behavior name (ID </w:t>
+      </w:r>
+      <w:proofErr w:type="spellStart"/>
+      <w:r>
+        <w:rPr>
+          <w:lang w:val="en-US"/>
+        </w:rPr>
+        <w:t>únic</w:t>
+      </w:r>
+      <w:proofErr w:type="spellEnd"/>
+      <w:r>
+        <w:rPr>
+          <w:lang w:val="en-US"/>
+        </w:rPr>
+        <w:t xml:space="preserve">, </w:t>
+      </w:r>
+      <w:proofErr w:type="spellStart"/>
+      <w:r>
+        <w:rPr>
+          <w:lang w:val="en-US"/>
+        </w:rPr>
+        <w:t>s</w:t>
+      </w:r>
+      <w:r>
+        <w:rPr>
+          <w:lang w:val="en-US"/>
+        </w:rPr>
+        <w:t>erveix</w:t>
+      </w:r>
+      <w:proofErr w:type="spellEnd"/>
+      <w:r>
+        <w:rPr>
+          <w:lang w:val="en-US"/>
+        </w:rPr>
+        <w:t xml:space="preserve"> per fer </w:t>
+      </w:r>
+      <w:proofErr w:type="spellStart"/>
+      <w:r>
+        <w:rPr>
+          <w:lang w:val="en-US"/>
+        </w:rPr>
+        <w:t>referencia</w:t>
+      </w:r>
+      <w:proofErr w:type="spellEnd"/>
+      <w:r>
+        <w:rPr>
+          <w:lang w:val="en-US"/>
+        </w:rPr>
+        <w:t xml:space="preserve"> a un </w:t>
+      </w:r>
+      <w:proofErr w:type="spellStart"/>
+      <w:r>
+        <w:rPr>
+          <w:lang w:val="en-US"/>
+        </w:rPr>
+        <w:t>fitxer</w:t>
+      </w:r>
+      <w:proofErr w:type="spellEnd"/>
+      <w:r>
+        <w:rPr>
+          <w:lang w:val="en-US"/>
+        </w:rPr>
+        <w:t xml:space="preserve"> de </w:t>
+      </w:r>
+      <w:proofErr w:type="spellStart"/>
+      <w:r>
+        <w:rPr>
+          <w:lang w:val="en-US"/>
+        </w:rPr>
+        <w:t>configuaració</w:t>
+      </w:r>
+      <w:proofErr w:type="spellEnd"/>
+      <w:r>
+        <w:rPr>
+          <w:lang w:val="en-US"/>
+        </w:rPr>
+        <w:t xml:space="preserve"> extern)</w:t>
+      </w:r>
+    </w:p>
+    <w:p>
+      <w:pPr>
+        <w:pStyle w:val="Prrafodelista"/>
+        <w:numPr>
+          <w:ilvl w:val="0"/>
+          <w:numId w:val="1"/>
+        </w:numPr>
+        <w:rPr>
+          <w:lang w:val="en-US"/>
+        </w:rPr>
+      </w:pPr>
+      <w:r>
+        <w:rPr>
+          <w:lang w:val="en-US"/>
+        </w:rPr>
+        <w:t>Vector Observations</w:t>
+      </w:r>
+    </w:p>
+    <w:p>
+      <w:pPr>
+        <w:pStyle w:val="Prrafodelista"/>
+        <w:numPr>
+          <w:ilvl w:val="0"/>
+          <w:numId w:val="1"/>
+        </w:numPr>
+        <w:rPr>
+          <w:lang w:val="en-US"/>
+        </w:rPr>
+      </w:pPr>
+      <w:r>
+        <w:rPr>
+          <w:lang w:val="en-US"/>
+        </w:rPr>
+        <w:t>Actions</w:t>
+      </w:r>
+    </w:p>
+    <w:p>
+      <w:pPr>
+        <w:pStyle w:val="Prrafodelista"/>
+        <w:numPr>
+          <w:ilvl w:val="0"/>
+          <w:numId w:val="1"/>
+        </w:numPr>
+        <w:rPr>
+          <w:lang w:val="en-US"/>
+        </w:rPr>
+      </w:pPr>
+      <w:r>
+        <w:rPr>
+          <w:lang w:val="en-US"/>
+        </w:rPr>
+        <w:t>Model (</w:t>
+      </w:r>
+      <w:proofErr w:type="spellStart"/>
+      <w:r>
+        <w:rPr>
+          <w:lang w:val="en-US"/>
+        </w:rPr>
+        <w:t>Xarxa</w:t>
+      </w:r>
+      <w:proofErr w:type="spellEnd"/>
+      <w:r>
+        <w:rPr>
+          <w:lang w:val="en-US"/>
+        </w:rPr>
+        <w:t xml:space="preserve"> neuronal </w:t>
+      </w:r>
+      <w:proofErr w:type="spellStart"/>
+      <w:r>
+        <w:rPr>
+          <w:lang w:val="en-US"/>
+        </w:rPr>
+        <w:t>entrenada</w:t>
+      </w:r>
+      <w:proofErr w:type="spellEnd"/>
+      <w:r>
+        <w:rPr>
+          <w:lang w:val="en-US"/>
+        </w:rPr>
+        <w:t>)</w:t>
+      </w:r>
+    </w:p>
+    <w:p>
+      <w:pPr>
+        <w:pStyle w:val="Prrafodelista"/>
+        <w:numPr>
+          <w:ilvl w:val="0"/>
+          <w:numId w:val="1"/>
+        </w:numPr>
+        <w:rPr>
+          <w:lang w:val="en-US"/>
+        </w:rPr>
+      </w:pPr>
+      <w:r>
+        <w:rPr>
+          <w:lang w:val="en-US"/>
+        </w:rPr>
+        <w:t>Behavior Type (Learning, Heuristic, Inference)</w:t>
+      </w:r>
+    </w:p>
+    <w:p>
+      <w:pPr>
+        <w:pStyle w:val="Prrafodelista"/>
+        <w:numPr>
+          <w:ilvl w:val="0"/>
+          <w:numId w:val="1"/>
+        </w:numPr>
+        <w:rPr>
+          <w:lang w:val="en-US"/>
+        </w:rPr>
+      </w:pPr>
+      <w:r>
+        <w:rPr>
+          <w:lang w:val="en-US"/>
+        </w:rPr>
+        <w:t xml:space="preserve">Use child sensors </w:t>
+      </w:r>
+    </w:p>
+    <w:p/>
+    <w:p>
+      <w:pPr>
+        <w:rPr>
+          <w:i/>
+          <w:iCs/>
+        </w:rPr>
+      </w:pPr>
+      <w:proofErr w:type="spellStart"/>
+      <w:r>
+        <w:rPr>
+          <w:i/>
+          <w:iCs/>
+        </w:rPr>
+        <w:lastRenderedPageBreak/>
+        <w:t>Decision</w:t>
+      </w:r>
+      <w:proofErr w:type="spellEnd"/>
+      <w:r>
+        <w:rPr>
+          <w:i/>
+          <w:iCs/>
+        </w:rPr>
+        <w:t xml:space="preserve"> </w:t>
+      </w:r>
+      <w:proofErr w:type="spellStart"/>
+      <w:r>
+        <w:rPr>
+          <w:i/>
+          <w:iCs/>
+        </w:rPr>
+        <w:t>Requester</w:t>
+      </w:r>
+      <w:proofErr w:type="spellEnd"/>
+      <w:r>
+        <w:rPr>
+          <w:i/>
+          <w:iCs/>
+        </w:rPr>
+        <w:t xml:space="preserve"> </w:t>
+      </w:r>
+    </w:p>
+    <w:p>
+      <w:r>
+        <w:t xml:space="preserve">Es un Script que serveix per forçar que l’Agent prengui </w:t>
+      </w:r>
+      <w:r>
+        <w:t>de</w:t>
+      </w:r>
+      <w:r>
+        <w:t>cis</w:t>
+      </w:r>
+      <w:r>
+        <w:t>ions</w:t>
+      </w:r>
+      <w:r>
+        <w:t xml:space="preserve">, sense aquest Script </w:t>
+      </w:r>
+      <w:proofErr w:type="spellStart"/>
+      <w:r>
+        <w:t>linkat</w:t>
+      </w:r>
+      <w:proofErr w:type="spellEnd"/>
+      <w:r>
+        <w:t xml:space="preserve"> com a Component en el nostre Agent, l’Agent mai prendrà de</w:t>
+      </w:r>
+      <w:r>
+        <w:t>cis</w:t>
+      </w:r>
+      <w:r>
+        <w:t>ions. Aquí es pot configurar el període de de</w:t>
+      </w:r>
+      <w:r>
+        <w:t>cisi</w:t>
+      </w:r>
+      <w:r>
+        <w:t>ons.</w:t>
+      </w:r>
+    </w:p>
+    <w:p/>
+    <w:p>
+      <w:r>
+        <w:t xml:space="preserve">El </w:t>
+      </w:r>
+      <w:proofErr w:type="spellStart"/>
+      <w:r>
+        <w:t>Behavior</w:t>
+      </w:r>
+      <w:proofErr w:type="spellEnd"/>
+      <w:r>
+        <w:t xml:space="preserve"> </w:t>
+      </w:r>
+      <w:proofErr w:type="spellStart"/>
+      <w:r>
+        <w:t>Parameter</w:t>
+      </w:r>
+      <w:proofErr w:type="spellEnd"/>
+      <w:r>
+        <w:t xml:space="preserve"> Script i el </w:t>
+      </w:r>
+      <w:proofErr w:type="spellStart"/>
+      <w:r>
+        <w:t>Decision</w:t>
+      </w:r>
+      <w:proofErr w:type="spellEnd"/>
+      <w:r>
+        <w:t xml:space="preserve"> </w:t>
+      </w:r>
+      <w:proofErr w:type="spellStart"/>
+      <w:r>
+        <w:t>Requester</w:t>
+      </w:r>
+      <w:proofErr w:type="spellEnd"/>
+      <w:r>
+        <w:t xml:space="preserve"> Script, poden ser </w:t>
+      </w:r>
+      <w:proofErr w:type="spellStart"/>
+      <w:r>
+        <w:t>linkats</w:t>
+      </w:r>
+      <w:proofErr w:type="spellEnd"/>
+      <w:r>
+        <w:t xml:space="preserve"> a diferents Agents, però un Agent només fa referencia a un </w:t>
+      </w:r>
+      <w:proofErr w:type="spellStart"/>
+      <w:r>
+        <w:t>Behavior</w:t>
+      </w:r>
+      <w:proofErr w:type="spellEnd"/>
+      <w:r>
+        <w:t xml:space="preserve"> i </w:t>
+      </w:r>
+      <w:proofErr w:type="spellStart"/>
+      <w:r>
+        <w:t>Decision</w:t>
+      </w:r>
+      <w:proofErr w:type="spellEnd"/>
+      <w:r>
+        <w:t xml:space="preserve"> </w:t>
+      </w:r>
+      <w:proofErr w:type="spellStart"/>
+      <w:r>
+        <w:t>Requester</w:t>
+      </w:r>
+      <w:proofErr w:type="spellEnd"/>
+      <w:r>
+        <w:t>.</w:t>
+      </w:r>
+    </w:p>
+    <w:p/>
+    <w:p>
+      <w:r>
+        <w:rPr>
+          <w:noProof/>
+        </w:rPr>
+        <w:drawing>
+          <wp:inline distT="0" distB="0" distL="0" distR="0" wp14:anchorId="21AA1109" wp14:editId="570CA86F">
+            <wp:extent cx="5612130" cy="4819650"/>
+            <wp:effectExtent l="0" t="0" r="7620" b="0"/>
+            <wp:docPr id="1" name="Imagen 1" descr="Diagrama&#10;&#10;Descripción generada automáticamente"/>
+            <wp:cNvGraphicFramePr>
+              <a:graphicFrameLocks xmlns:a="http://schemas.openxmlformats.org/drawingml/2006/main" noChangeAspect="1"/>
+            </wp:cNvGraphicFramePr>
+            <a:graphic xmlns:a="http://schemas.openxmlformats.org/drawingml/2006/main">
+              <a:graphicData uri="http://schemas.openxmlformats.org/drawingml/2006/picture">
+                <pic:pic xmlns:pic="http://schemas.openxmlformats.org/drawingml/2006/picture">
+                  <pic:nvPicPr>
+                    <pic:cNvPr id="1" name="Imagen 1" descr="Diagrama&#10;&#10;Descripción generada automáticamente"/>
+                    <pic:cNvPicPr/>
+                  </pic:nvPicPr>
+                  <pic:blipFill>
+                    <a:blip r:embed="rId6">
+                      <a:extLst>
+                        <a:ext uri="{28A0092B-C50C-407E-A947-70E740481C1C}">
+                          <a14:useLocalDpi xmlns:a14="http://schemas.microsoft.com/office/drawing/2010/main" val="0"/>
+                        </a:ext>
+                      </a:extLst>
+                    </a:blip>
+                    <a:stretch>
+                      <a:fillRect/>
+                    </a:stretch>
+                  </pic:blipFill>
+                  <pic:spPr>
+                    <a:xfrm>
+                      <a:off x="0" y="0"/>
+                      <a:ext cx="5612130" cy="4819650"/>
+                    </a:xfrm>
+                    <a:prstGeom prst="rect">
+                      <a:avLst/>
+                    </a:prstGeom>
+                  </pic:spPr>
+                </pic:pic>
+              </a:graphicData>
+            </a:graphic>
+          </wp:inline>
+        </w:drawing>
+      </w:r>
+    </w:p>
+    <w:p/>
+    <w:p/>
+    <w:p/>
+    <w:p/>
+    <w:p/>
+    <w:p>
+      <w:pPr>
+        <w:rPr>
+          <w:b/>
+          <w:bCs/>
+        </w:rPr>
+      </w:pPr>
+      <w:r>
+        <w:rPr>
+          <w:b/>
+          <w:bCs/>
+        </w:rPr>
+        <w:lastRenderedPageBreak/>
+        <w:t xml:space="preserve">Utilitzar </w:t>
+      </w:r>
+      <w:proofErr w:type="spellStart"/>
+      <w:r>
+        <w:rPr>
+          <w:b/>
+          <w:bCs/>
+        </w:rPr>
+        <w:t>TensorBoard</w:t>
+      </w:r>
+      <w:proofErr w:type="spellEnd"/>
+      <w:r>
+        <w:rPr>
+          <w:b/>
+          <w:bCs/>
+        </w:rPr>
+        <w:t xml:space="preserve"> per fer seguiment de l’entrenament del Agent</w:t>
+      </w:r>
+    </w:p>
+    <w:p>
+      <w:r>
+        <w:t xml:space="preserve">Quan l’entrenament s’està executant, ML-Agents Toolkit guarda estadístiques dintre del directori </w:t>
+      </w:r>
+      <w:proofErr w:type="spellStart"/>
+      <w:r>
+        <w:rPr>
+          <w:i/>
+          <w:iCs/>
+        </w:rPr>
+        <w:t>results</w:t>
+      </w:r>
+      <w:proofErr w:type="spellEnd"/>
+      <w:r>
+        <w:t xml:space="preserve"> en un directori amb nom </w:t>
+      </w:r>
+      <w:r>
+        <w:t xml:space="preserve">únic, donat a l’hora d’executar el procés </w:t>
+      </w:r>
+      <w:proofErr w:type="spellStart"/>
+      <w:r>
+        <w:rPr>
+          <w:i/>
+          <w:iCs/>
+        </w:rPr>
+        <w:t>mlagents-learn</w:t>
+      </w:r>
+      <w:proofErr w:type="spellEnd"/>
+      <w:r>
+        <w:t>.</w:t>
+      </w:r>
+    </w:p>
+    <w:p>
+      <w:r>
+        <w:t xml:space="preserve">Per observar el procés d’entrenament quan esta </w:t>
+      </w:r>
+      <w:proofErr w:type="spellStart"/>
+      <w:r>
+        <w:t>correguent</w:t>
+      </w:r>
+      <w:proofErr w:type="spellEnd"/>
+      <w:r>
+        <w:t xml:space="preserve"> el procés o quan no, ens </w:t>
+      </w:r>
+      <w:r>
+        <w:t>apropem</w:t>
+      </w:r>
+      <w:r>
+        <w:t xml:space="preserve"> a la carpeta de resultats i executem: </w:t>
+      </w:r>
+      <w:proofErr w:type="spellStart"/>
+      <w:r>
+        <w:rPr>
+          <w:i/>
+          <w:iCs/>
+        </w:rPr>
+        <w:t>tensorboard</w:t>
+      </w:r>
+      <w:proofErr w:type="spellEnd"/>
+      <w:r>
+        <w:rPr>
+          <w:i/>
+          <w:iCs/>
+        </w:rPr>
+        <w:t xml:space="preserve"> –</w:t>
+      </w:r>
+      <w:proofErr w:type="spellStart"/>
+      <w:r>
+        <w:rPr>
+          <w:i/>
+          <w:iCs/>
+        </w:rPr>
+        <w:t>logdir</w:t>
+      </w:r>
+      <w:proofErr w:type="spellEnd"/>
+      <w:r>
+        <w:rPr>
+          <w:i/>
+          <w:iCs/>
+        </w:rPr>
+        <w:t xml:space="preserve"> */</w:t>
+      </w:r>
+      <w:proofErr w:type="spellStart"/>
+      <w:r>
+        <w:rPr>
+          <w:i/>
+          <w:iCs/>
+        </w:rPr>
+        <w:t>results</w:t>
+      </w:r>
+      <w:proofErr w:type="spellEnd"/>
+      <w:r>
+        <w:rPr>
+          <w:i/>
+          <w:iCs/>
+        </w:rPr>
+        <w:t>${</w:t>
+      </w:r>
+      <w:proofErr w:type="spellStart"/>
+      <w:r>
+        <w:rPr>
+          <w:i/>
+          <w:iCs/>
+        </w:rPr>
+        <w:t>training</w:t>
+      </w:r>
+      <w:proofErr w:type="spellEnd"/>
+      <w:r>
+        <w:rPr>
+          <w:i/>
+          <w:iCs/>
+        </w:rPr>
+        <w:t xml:space="preserve"> </w:t>
+      </w:r>
+      <w:proofErr w:type="spellStart"/>
+      <w:r>
+        <w:rPr>
+          <w:i/>
+          <w:iCs/>
+        </w:rPr>
+        <w:t>id</w:t>
+      </w:r>
+      <w:proofErr w:type="spellEnd"/>
+      <w:r>
+        <w:rPr>
+          <w:i/>
+          <w:iCs/>
+        </w:rPr>
+        <w:t>}</w:t>
+      </w:r>
+      <w:r>
+        <w:t>.</w:t>
+      </w:r>
+    </w:p>
+    <w:p>
+      <w:r>
+        <w:t xml:space="preserve">Això </w:t>
+      </w:r>
+      <w:r>
+        <w:t>obrirà</w:t>
+      </w:r>
+      <w:r>
+        <w:t xml:space="preserve"> un servidor per servir el contingut estàtic en un dels ports de la teva m</w:t>
+      </w:r>
+      <w:r>
+        <w:t>à</w:t>
+      </w:r>
+      <w:r>
+        <w:t>quina.</w:t>
+      </w:r>
+    </w:p>
+    <w:p/>
+    <w:p>
+      <w:pPr>
+        <w:rPr>
+          <w:lang w:val="es-ES"/>
+        </w:rPr>
+      </w:pPr>
+    </w:p>
+    <w:p>
+      <w:pPr>
+        <w:rPr>
+          <w:b/>
+          <w:bCs/>
+        </w:rPr>
+      </w:pPr>
+      <w:r>
+        <w:rPr>
+          <w:b/>
+          <w:bCs/>
+        </w:rPr>
+        <w:t>Arquitectura final</w:t>
+      </w:r>
+    </w:p>
+    <w:p/>
+    <w:p>
+      <w:r>
+        <w:rPr>
+          <w:noProof/>
+        </w:rPr>
+        <w:drawing>
+          <wp:inline distT="0" distB="0" distL="0" distR="0" wp14:anchorId="518D7F0A" wp14:editId="6A59186A">
+            <wp:extent cx="5612130" cy="3634105"/>
+            <wp:effectExtent l="0" t="0" r="7620" b="4445"/>
+            <wp:docPr id="4" name="Imagen 4" descr="Diagrama&#10;&#10;Descripción generada automáticamente"/>
+            <wp:cNvGraphicFramePr>
+              <a:graphicFrameLocks xmlns:a="http://schemas.openxmlformats.org/drawingml/2006/main" noChangeAspect="1"/>
+            </wp:cNvGraphicFramePr>
+            <a:graphic xmlns:a="http://schemas.openxmlformats.org/drawingml/2006/main">
+              <a:graphicData uri="http://schemas.openxmlformats.org/drawingml/2006/picture">
+                <pic:pic xmlns:pic="http://schemas.openxmlformats.org/drawingml/2006/picture">
+                  <pic:nvPicPr>
+                    <pic:cNvPr id="4" name="Imagen 4" descr="Diagrama&#10;&#10;Descripción generada automáticamente"/>
+                    <pic:cNvPicPr/>
+                  </pic:nvPicPr>
+                  <pic:blipFill>
+                    <a:blip r:embed="rId7">
+                      <a:extLst>
+                        <a:ext uri="{28A0092B-C50C-407E-A947-70E740481C1C}">
+                          <a14:useLocalDpi xmlns:a14="http://schemas.microsoft.com/office/drawing/2010/main" val="0"/>
+                        </a:ext>
+                      </a:extLst>
+                    </a:blip>
+                    <a:stretch>
+                      <a:fillRect/>
+                    </a:stretch>
+                  </pic:blipFill>
+                  <pic:spPr>
+                    <a:xfrm>
+                      <a:off x="0" y="0"/>
+                      <a:ext cx="5612130" cy="3634105"/>
+                    </a:xfrm>
+                    <a:prstGeom prst="rect">
+                      <a:avLst/>
+                    </a:prstGeom>
+                  </pic:spPr>
+                </pic:pic>
+              </a:graphicData>
+            </a:graphic>
+          </wp:inline>
+        </w:drawing>
+      </w:r>
+    </w:p>
     <w:p/>
     <w:p/>
     <w:p/>

</xml_diff>